<commit_message>
minor worldbuilding & fauna edits
minor worldbuilding & fauna edits, incl. Mongol expy
</commit_message>
<xml_diff>
--- a/faunaflora.docx
+++ b/faunaflora.docx
@@ -4001,16 +4001,16 @@
           <w:szCs w:val="24"/>
           <w:lang w:val="en-US"/>
         </w:rPr>
-        <w:t>hale, with a maximum length of 7</w:t>
-      </w:r>
-      <w:r>
-        <w:rPr>
-          <w:rFonts w:ascii="Times New Roman" w:hAnsi="Times New Roman" w:cs="Times New Roman"/>
-          <w:sz w:val="24"/>
-          <w:szCs w:val="24"/>
-          <w:lang w:val="en-US"/>
-        </w:rPr>
-        <w:t>5 m and weighing</w:t>
+        <w:t>hale, with a maximum length of 80</w:t>
+      </w:r>
+      <w:r>
+        <w:rPr>
+          <w:rFonts w:ascii="Times New Roman" w:hAnsi="Times New Roman" w:cs="Times New Roman"/>
+          <w:sz w:val="24"/>
+          <w:szCs w:val="24"/>
+          <w:lang w:val="en-US"/>
+        </w:rPr>
+        <w:t xml:space="preserve"> m and weighing</w:t>
       </w:r>
       <w:r>
         <w:rPr>
@@ -4174,16 +4174,79 @@
           <w:szCs w:val="24"/>
           <w:lang w:val="en-US"/>
         </w:rPr>
-        <w:t>heir hide is also extremely thick, to the point where even newly-sharpened steel harpoons have difficulty inflicting more than irritating scratches on these aquatic titans</w:t>
-      </w:r>
-      <w:r>
-        <w:rPr>
-          <w:rFonts w:ascii="Times New Roman" w:hAnsi="Times New Roman" w:cs="Times New Roman"/>
-          <w:sz w:val="24"/>
-          <w:szCs w:val="24"/>
-          <w:lang w:val="en-US"/>
-        </w:rPr>
-        <w:t xml:space="preserve">. It's exclusively carnivorous and will prey on anything from schools of herrings to </w:t>
+        <w:t xml:space="preserve">heir </w:t>
+      </w:r>
+      <w:r>
+        <w:rPr>
+          <w:rFonts w:ascii="Times New Roman" w:hAnsi="Times New Roman" w:cs="Times New Roman"/>
+          <w:sz w:val="24"/>
+          <w:szCs w:val="24"/>
+          <w:lang w:val="en-US"/>
+        </w:rPr>
+        <w:t>heads and fin joints are covered in a hard bone-like armor</w:t>
+      </w:r>
+      <w:r>
+        <w:rPr>
+          <w:rFonts w:ascii="Times New Roman" w:hAnsi="Times New Roman" w:cs="Times New Roman"/>
+          <w:sz w:val="24"/>
+          <w:szCs w:val="24"/>
+          <w:lang w:val="en-US"/>
+        </w:rPr>
+        <w:t xml:space="preserve">, </w:t>
+      </w:r>
+      <w:r>
+        <w:rPr>
+          <w:rFonts w:ascii="Times New Roman" w:hAnsi="Times New Roman" w:cs="Times New Roman"/>
+          <w:sz w:val="24"/>
+          <w:szCs w:val="24"/>
+          <w:lang w:val="en-US"/>
+        </w:rPr>
+        <w:t>which</w:t>
+      </w:r>
+      <w:r>
+        <w:rPr>
+          <w:rFonts w:ascii="Times New Roman" w:hAnsi="Times New Roman" w:cs="Times New Roman"/>
+          <w:sz w:val="24"/>
+          <w:szCs w:val="24"/>
+          <w:lang w:val="en-US"/>
+        </w:rPr>
+        <w:t xml:space="preserve"> even newly-sharpened steel harpoons have difficulty </w:t>
+      </w:r>
+      <w:r>
+        <w:rPr>
+          <w:rFonts w:ascii="Times New Roman" w:hAnsi="Times New Roman" w:cs="Times New Roman"/>
+          <w:sz w:val="24"/>
+          <w:szCs w:val="24"/>
+          <w:lang w:val="en-US"/>
+        </w:rPr>
+        <w:t>penetrating</w:t>
+      </w:r>
+      <w:r>
+        <w:rPr>
+          <w:rFonts w:ascii="Times New Roman" w:hAnsi="Times New Roman" w:cs="Times New Roman"/>
+          <w:sz w:val="24"/>
+          <w:szCs w:val="24"/>
+          <w:lang w:val="en-US"/>
+        </w:rPr>
+        <w:t xml:space="preserve">. </w:t>
+      </w:r>
+      <w:r>
+        <w:rPr>
+          <w:rFonts w:ascii="Times New Roman" w:hAnsi="Times New Roman" w:cs="Times New Roman"/>
+          <w:sz w:val="24"/>
+          <w:szCs w:val="24"/>
+          <w:lang w:val="en-US"/>
+        </w:rPr>
+        <w:t>Leviathans are</w:t>
+      </w:r>
+      <w:r>
+        <w:rPr>
+          <w:rFonts w:ascii="Times New Roman" w:hAnsi="Times New Roman" w:cs="Times New Roman"/>
+          <w:sz w:val="24"/>
+          <w:szCs w:val="24"/>
+          <w:lang w:val="en-US"/>
+        </w:rPr>
+        <w:t xml:space="preserve"> exclusively carnivorous and will prey on anything from schools of herrings to </w:t>
       </w:r>
       <w:proofErr w:type="spellStart"/>
       <w:r>
@@ -4232,7 +4295,7 @@
           <w:szCs w:val="24"/>
           <w:lang w:val="en-US"/>
         </w:rPr>
-        <w:t xml:space="preserve"> shores but are especially numerous along the west coast, and have been adopted as the national animal </w:t>
+        <w:t xml:space="preserve"> shores but are especially numerous along the west coast, and have been adopted as the national animal of the </w:t>
       </w:r>
       <w:r>
         <w:rPr>
@@ -4242,7 +4305,7 @@
           <w:lang w:val="en-US"/>
         </w:rPr>
         <w:lastRenderedPageBreak/>
-        <w:t xml:space="preserve">of the Republic of </w:t>
+        <w:t xml:space="preserve">Republic of </w:t>
       </w:r>
       <w:proofErr w:type="spellStart"/>
       <w:r>
@@ -5083,7 +5146,25 @@
           <w:szCs w:val="24"/>
           <w:lang w:val="en-US"/>
         </w:rPr>
-        <w:t xml:space="preserve"> tentacles that can grow up to 80 m in length, exceeding even the mighty Leviathan</w:t>
+        <w:t xml:space="preserve"> tentacles that can grow up to 80 m in length, </w:t>
+      </w:r>
+      <w:r>
+        <w:rPr>
+          <w:rFonts w:ascii="Times New Roman" w:hAnsi="Times New Roman" w:cs="Times New Roman"/>
+          <w:sz w:val="24"/>
+          <w:szCs w:val="24"/>
+          <w:lang w:val="en-US"/>
+        </w:rPr>
+        <w:t>matching</w:t>
+      </w:r>
+      <w:r>
+        <w:rPr>
+          <w:rFonts w:ascii="Times New Roman" w:hAnsi="Times New Roman" w:cs="Times New Roman"/>
+          <w:sz w:val="24"/>
+          <w:szCs w:val="24"/>
+          <w:lang w:val="en-US"/>
+        </w:rPr>
+        <w:t xml:space="preserve"> even the mighty Leviathan</w:t>
       </w:r>
       <w:r>
         <w:rPr>
@@ -7398,7 +7479,7 @@
 </file>
 
 <file path=customXml/itemProps1.xml><?xml version="1.0" encoding="utf-8"?>
-<ds:datastoreItem xmlns:ds="http://schemas.openxmlformats.org/officeDocument/2006/customXml" ds:itemID="{6C3E82ED-5AF7-4D08-800E-330C4F6087A0}">
+<ds:datastoreItem xmlns:ds="http://schemas.openxmlformats.org/officeDocument/2006/customXml" ds:itemID="{A886BE07-1949-49D6-BA48-BDD857C3FA35}">
   <ds:schemaRefs>
     <ds:schemaRef ds:uri="http://schemas.openxmlformats.org/officeDocument/2006/bibliography"/>
   </ds:schemaRefs>

</xml_diff>